<commit_message>
admin workspace back link error
</commit_message>
<xml_diff>
--- a/READ ME.docx
+++ b/READ ME.docx
@@ -4,8 +4,13 @@
   <w:body>
     <w:p>
       <w:r>
-        <w:t>1. Install xampp</w:t>
-      </w:r>
+        <w:t xml:space="preserve">1. Install </w:t>
+      </w:r>
+      <w:proofErr w:type="spellStart"/>
+      <w:r>
+        <w:t>xampp</w:t>
+      </w:r>
+      <w:proofErr w:type="spellEnd"/>
       <w:r>
         <w:t xml:space="preserve"> and run “Apache” and “MySQL” Services</w:t>
       </w:r>
@@ -66,8 +71,21 @@
         <w:t>Extract the .zip file and c</w:t>
       </w:r>
       <w:r>
-        <w:t>opy the "cart" folder into xampp &gt; htdocs</w:t>
-      </w:r>
+        <w:t xml:space="preserve">opy the "cart" folder into </w:t>
+      </w:r>
+      <w:proofErr w:type="spellStart"/>
+      <w:r>
+        <w:t>xampp</w:t>
+      </w:r>
+      <w:proofErr w:type="spellEnd"/>
+      <w:r>
+        <w:t xml:space="preserve"> &gt; </w:t>
+      </w:r>
+      <w:proofErr w:type="spellStart"/>
+      <w:r>
+        <w:t>htdocs</w:t>
+      </w:r>
+      <w:proofErr w:type="spellEnd"/>
     </w:p>
     <w:p>
       <w:r>
@@ -76,7 +94,15 @@
     </w:p>
     <w:p>
       <w:r>
-        <w:t>4. Create a database and name it "jager"</w:t>
+        <w:t>4. Create a database and name it "</w:t>
+      </w:r>
+      <w:proofErr w:type="spellStart"/>
+      <w:r>
+        <w:t>jager</w:t>
+      </w:r>
+      <w:proofErr w:type="spellEnd"/>
+      <w:r>
+        <w:t>"</w:t>
       </w:r>
     </w:p>
     <w:p>
@@ -129,7 +155,15 @@
     </w:p>
     <w:p>
       <w:r>
-        <w:t>5. Click on created "jager" database and go to "Import" tab.</w:t>
+        <w:t>5. Click on created "</w:t>
+      </w:r>
+      <w:proofErr w:type="spellStart"/>
+      <w:r>
+        <w:t>jager</w:t>
+      </w:r>
+      <w:proofErr w:type="spellEnd"/>
+      <w:r>
+        <w:t>" database and go to "Import" tab.</w:t>
       </w:r>
     </w:p>
     <w:p>
@@ -137,11 +171,16 @@
         <w:ind w:firstLine="720"/>
       </w:pPr>
       <w:r>
-        <w:t>5.1 Click on “Choose File” button and select “jager</w:t>
+        <w:t>5.1 Click on “Choose File” button and select “</w:t>
+      </w:r>
+      <w:proofErr w:type="spellStart"/>
+      <w:r>
+        <w:t>jager</w:t>
       </w:r>
       <w:r>
         <w:t>.sql</w:t>
       </w:r>
+      <w:proofErr w:type="spellEnd"/>
       <w:r>
         <w:t>” file in “cart” folder.</w:t>
       </w:r>
@@ -208,10 +247,32 @@
         <w:t>7.</w:t>
       </w:r>
       <w:r>
-        <w:t xml:space="preserve"> Go to cart &gt; application &gt; config folder and open “database.php” file in any code editor. (Netbeans, Atom, Sublime Text etc.)</w:t>
-      </w:r>
-      <w:bookmarkStart w:id="0" w:name="_GoBack"/>
-      <w:bookmarkEnd w:id="0"/>
+        <w:t xml:space="preserve"> Go to cart &gt; application &gt; </w:t>
+      </w:r>
+      <w:proofErr w:type="spellStart"/>
+      <w:r>
+        <w:t>config</w:t>
+      </w:r>
+      <w:proofErr w:type="spellEnd"/>
+      <w:r>
+        <w:t xml:space="preserve"> folder and open “</w:t>
+      </w:r>
+      <w:proofErr w:type="spellStart"/>
+      <w:r>
+        <w:t>database.php</w:t>
+      </w:r>
+      <w:proofErr w:type="spellEnd"/>
+      <w:r>
+        <w:t>” file in any code editor. (</w:t>
+      </w:r>
+      <w:proofErr w:type="spellStart"/>
+      <w:r>
+        <w:t>Netbeans</w:t>
+      </w:r>
+      <w:proofErr w:type="spellEnd"/>
+      <w:r>
+        <w:t>, Atom, Sublime Text etc.)</w:t>
+      </w:r>
     </w:p>
     <w:p>
       <w:r>
@@ -282,7 +343,10 @@
     <w:p>
       <w:r>
         <w:tab/>
-        <w:t>9.1 Username – Thulara</w:t>
+        <w:t xml:space="preserve">9.1 Username – </w:t>
+      </w:r>
+      <w:r>
+        <w:t>thularaofficial@gmail.com</w:t>
       </w:r>
     </w:p>
     <w:p>
@@ -290,6 +354,14 @@
         <w:tab/>
         <w:t xml:space="preserve">9.2 Password - </w:t>
       </w:r>
+      <w:r>
+        <w:t>BcS#pr14oJ*</w:t>
+      </w:r>
+      <w:proofErr w:type="spellStart"/>
+      <w:r>
+        <w:t>cT</w:t>
+      </w:r>
+      <w:proofErr w:type="spellEnd"/>
     </w:p>
     <w:p>
       <w:r>
@@ -307,7 +379,10 @@
     <w:p>
       <w:r>
         <w:tab/>
-        <w:t>10.1 Username – Thulara</w:t>
+        <w:t xml:space="preserve">10.1 Username – </w:t>
+      </w:r>
+      <w:r>
+        <w:t>thularaofficial@gmail.com</w:t>
       </w:r>
     </w:p>
     <w:p>
@@ -315,6 +390,11 @@
         <w:tab/>
         <w:t xml:space="preserve">10.2 Password - </w:t>
       </w:r>
+      <w:r>
+        <w:t>BcS#pr14oJ*cT</w:t>
+      </w:r>
+      <w:bookmarkStart w:id="0" w:name="_GoBack"/>
+      <w:bookmarkEnd w:id="0"/>
     </w:p>
     <w:sectPr>
       <w:pgSz w:w="11907" w:h="16839" w:code="9"/>

</xml_diff>